<commit_message>
new dov templates (ZOK)
</commit_message>
<xml_diff>
--- a/templates/Доверенность БФЛ передоверие.docx
+++ b/templates/Доверенность БФЛ передоверие.docx
@@ -212,7 +212,16 @@
           <w:sz w:val="22"/>
           <w:szCs w:val="22"/>
         </w:rPr>
-        <w:t xml:space="preserve">идентификационный номер налогоплательщика (ИНН юридического лица): </w:t>
+        <w:t>идентификац</w:t>
+      </w:r>
+      <w:bookmarkStart w:id="1" w:name="_GoBack"/>
+      <w:bookmarkEnd w:id="1"/>
+      <w:r>
+        <w:rPr>
+          <w:sz w:val="22"/>
+          <w:szCs w:val="22"/>
+        </w:rPr>
+        <w:t xml:space="preserve">ионный номер налогоплательщика (ИНН юридического лица): </w:t>
       </w:r>
       <w:r>
         <w:rPr>
@@ -984,7 +993,7 @@
         </w:rPr>
         <w:t xml:space="preserve">гр. </w:t>
       </w:r>
-      <w:bookmarkStart w:id="1" w:name="КлУполн"/>
+      <w:bookmarkStart w:id="2" w:name="КлУполн"/>
       <w:r>
         <w:rPr>
           <w:b/>
@@ -1408,7 +1417,7 @@
         </w:rPr>
         <w:t>}</w:t>
       </w:r>
-      <w:bookmarkEnd w:id="1"/>
+      <w:bookmarkEnd w:id="2"/>
       <w:r>
         <w:rPr>
           <w:b/>
@@ -1453,7 +1462,24 @@
           <w:sz w:val="22"/>
           <w:szCs w:val="22"/>
         </w:rPr>
-        <w:t>ООО ФПК «АЛЬТЕРНАТИВА»</w:t>
+        <w:t>${</w:t>
+      </w:r>
+      <w:r>
+        <w:rPr>
+          <w:bCs/>
+          <w:sz w:val="22"/>
+          <w:szCs w:val="22"/>
+          <w:lang w:val="en-US"/>
+        </w:rPr>
+        <w:t>COMPNAME</w:t>
+      </w:r>
+      <w:r>
+        <w:rPr>
+          <w:bCs/>
+          <w:sz w:val="22"/>
+          <w:szCs w:val="22"/>
+        </w:rPr>
+        <w:t>}</w:t>
       </w:r>
       <w:r>
         <w:rPr>
@@ -3042,8 +3068,7 @@
         </w:rPr>
         <w:t xml:space="preserve">Доверенность выдана на срок до </w:t>
       </w:r>
-      <w:bookmarkStart w:id="2" w:name="Срок"/>
-      <w:bookmarkStart w:id="3" w:name="_GoBack"/>
+      <w:bookmarkStart w:id="3" w:name="Срок"/>
       <w:r>
         <w:rPr>
           <w:i/>
@@ -3052,7 +3077,6 @@
         </w:rPr>
         <w:t>(СРОК ДЕЙСТВИЯ)</w:t>
       </w:r>
-      <w:bookmarkEnd w:id="2"/>
       <w:bookmarkEnd w:id="3"/>
       <w:r>
         <w:rPr>

</xml_diff>